<commit_message>
Data management & programming
</commit_message>
<xml_diff>
--- a/Algorithmics/Assignment2/Assignment-2.docx
+++ b/Algorithmics/Assignment2/Assignment-2.docx
@@ -19818,294 +19818,17 @@
           <w:rFonts w:cstheme="minorHAnsi"/>
         </w:rPr>
       </w:pPr>
-    </w:p>
-    <w:p>
-      <w:pPr>
-        <w:rPr>
-          <w:rFonts w:cstheme="minorHAnsi"/>
-          <w:b/>
-        </w:rPr>
-      </w:pPr>
-      <w:r>
-        <w:rPr>
-          <w:rFonts w:cstheme="minorHAnsi"/>
-        </w:rPr>
-        <w:t>The recurrence relation for selection sort is:</w:t>
-      </w:r>
-      <w:r>
-        <w:rPr>
-          <w:rFonts w:cstheme="minorHAnsi"/>
-        </w:rPr>
-        <w:t xml:space="preserve"> </w:t>
-      </w:r>
-      <w:r>
-        <w:rPr>
-          <w:rFonts w:cstheme="minorHAnsi"/>
-          <w:b/>
-        </w:rPr>
-        <w:t xml:space="preserve">T(n) = T(n-1) + </w:t>
-      </w:r>
-      <w:r>
-        <w:rPr>
-          <w:rFonts w:cstheme="minorHAnsi"/>
-          <w:b/>
-        </w:rPr>
-        <w:t>S(</w:t>
-      </w:r>
-      <w:r>
-        <w:rPr>
-          <w:rFonts w:cstheme="minorHAnsi"/>
-          <w:b/>
-        </w:rPr>
-        <w:t>n</w:t>
-      </w:r>
-      <w:r>
-        <w:rPr>
-          <w:rFonts w:cstheme="minorHAnsi"/>
-          <w:b/>
-        </w:rPr>
-        <w:t>) + O(1)</w:t>
-      </w:r>
-    </w:p>
-    <w:p>
-      <w:pPr>
-        <w:rPr>
-          <w:rFonts w:cstheme="minorHAnsi"/>
-        </w:rPr>
-      </w:pPr>
-      <w:r>
-        <w:rPr>
-          <w:rFonts w:cstheme="minorHAnsi"/>
-        </w:rPr>
-        <w:t>That is because if the array is of size 1 (</w:t>
-      </w:r>
-      <w:r>
-        <w:rPr>
-          <w:rFonts w:cstheme="minorHAnsi"/>
-          <w:b/>
-        </w:rPr>
-        <w:t>n = 1</w:t>
-      </w:r>
-      <w:r>
-        <w:rPr>
-          <w:rFonts w:cstheme="minorHAnsi"/>
-        </w:rPr>
-        <w:t>), we w</w:t>
-      </w:r>
-      <w:r>
-        <w:rPr>
-          <w:rFonts w:cstheme="minorHAnsi"/>
-        </w:rPr>
-        <w:t xml:space="preserve">ill just return the array as is (the </w:t>
-      </w:r>
-      <w:r>
-        <w:rPr>
-          <w:rFonts w:cstheme="minorHAnsi"/>
-          <w:b/>
-        </w:rPr>
-        <w:t>base case</w:t>
-      </w:r>
-      <w:r>
-        <w:rPr>
-          <w:rFonts w:cstheme="minorHAnsi"/>
-        </w:rPr>
-        <w:t xml:space="preserve"> in the </w:t>
-      </w:r>
-      <w:r>
-        <w:rPr>
-          <w:rFonts w:cstheme="minorHAnsi"/>
-          <w:i/>
-        </w:rPr>
-        <w:t>recur</w:t>
-      </w:r>
-      <w:r>
-        <w:rPr>
-          <w:rFonts w:cstheme="minorHAnsi"/>
-          <w:i/>
-        </w:rPr>
-        <w:t>sive</w:t>
-      </w:r>
-      <w:r>
-        <w:rPr>
-          <w:rFonts w:cstheme="minorHAnsi"/>
-          <w:i/>
-        </w:rPr>
-        <w:t>SelectionSort</w:t>
-      </w:r>
-      <w:r>
-        <w:rPr>
-          <w:rFonts w:cstheme="minorHAnsi"/>
-        </w:rPr>
-        <w:t xml:space="preserve"> method)</w:t>
-      </w:r>
-      <w:r>
-        <w:rPr>
-          <w:rFonts w:cstheme="minorHAnsi"/>
-        </w:rPr>
-        <w:t>.</w:t>
-      </w:r>
-    </w:p>
-    <w:p>
-      <w:pPr>
-        <w:rPr>
-          <w:rFonts w:cstheme="minorHAnsi"/>
-        </w:rPr>
-      </w:pPr>
-      <w:r>
-        <w:rPr>
-          <w:rFonts w:cstheme="minorHAnsi"/>
-        </w:rPr>
-        <w:t>If the size of the array is 2 (</w:t>
-      </w:r>
-      <w:r>
-        <w:rPr>
-          <w:rFonts w:cstheme="minorHAnsi"/>
-          <w:b/>
-        </w:rPr>
-        <w:t>n = 2</w:t>
-      </w:r>
-      <w:r>
-        <w:rPr>
-          <w:rFonts w:cstheme="minorHAnsi"/>
-        </w:rPr>
-        <w:t xml:space="preserve">), then we will have </w:t>
-      </w:r>
-      <w:r>
-        <w:rPr>
-          <w:rFonts w:cstheme="minorHAnsi"/>
-          <w:b/>
-        </w:rPr>
-        <w:t>n</w:t>
-      </w:r>
-      <w:r>
-        <w:rPr>
-          <w:rFonts w:cstheme="minorHAnsi"/>
-        </w:rPr>
-        <w:t xml:space="preserve"> operations from the </w:t>
-      </w:r>
-      <w:r>
-        <w:rPr>
-          <w:rFonts w:cstheme="minorHAnsi"/>
-          <w:b/>
-        </w:rPr>
-        <w:t>recursive clause</w:t>
-      </w:r>
-      <w:r>
-        <w:rPr>
-          <w:rFonts w:cstheme="minorHAnsi"/>
-        </w:rPr>
-        <w:t xml:space="preserve"> in the </w:t>
-      </w:r>
-      <w:r>
-        <w:rPr>
-          <w:rFonts w:cstheme="minorHAnsi"/>
-          <w:i/>
-        </w:rPr>
-        <w:t xml:space="preserve">recursiveSelectionSort </w:t>
-      </w:r>
-      <w:r>
-        <w:rPr>
-          <w:rFonts w:cstheme="minorHAnsi"/>
-        </w:rPr>
-        <w:t>method (else construct).</w:t>
-      </w:r>
-    </w:p>
-    <w:p>
-      <w:pPr>
-        <w:rPr>
-          <w:rFonts w:cstheme="minorHAnsi"/>
-        </w:rPr>
-      </w:pPr>
-      <w:r>
-        <w:rPr>
-          <w:rFonts w:cstheme="minorHAnsi"/>
-        </w:rPr>
-        <w:t xml:space="preserve">Based on the above statements we can </w:t>
-      </w:r>
-      <w:r>
-        <w:rPr>
-          <w:rFonts w:cstheme="minorHAnsi"/>
-        </w:rPr>
-        <w:t>represent the recursive calls as a function T(n):</w:t>
-      </w:r>
-    </w:p>
-    <w:p>
-      <w:pPr>
-        <w:rPr>
-          <w:rFonts w:cstheme="minorHAnsi"/>
-        </w:rPr>
-      </w:pPr>
-      <w:r>
-        <w:rPr>
-          <w:rFonts w:cstheme="minorHAnsi"/>
-        </w:rPr>
-        <w:t xml:space="preserve">If </w:t>
-      </w:r>
-      <w:r>
-        <w:rPr>
-          <w:rFonts w:cstheme="minorHAnsi"/>
-          <w:b/>
-        </w:rPr>
-        <w:t>n = 1</w:t>
-      </w:r>
-      <w:r>
-        <w:rPr>
-          <w:rFonts w:cstheme="minorHAnsi"/>
-        </w:rPr>
-        <w:t xml:space="preserve"> then </w:t>
-      </w:r>
-      <w:r>
-        <w:rPr>
-          <w:rFonts w:cstheme="minorHAnsi"/>
-          <w:b/>
-        </w:rPr>
-        <w:t>T(n) = 1</w:t>
-      </w:r>
-      <w:r>
-        <w:rPr>
-          <w:rFonts w:cstheme="minorHAnsi"/>
-        </w:rPr>
-        <w:t>.</w:t>
-      </w:r>
-    </w:p>
-    <w:p>
-      <w:pPr>
-        <w:rPr>
-          <w:rFonts w:cstheme="minorHAnsi"/>
-        </w:rPr>
-      </w:pPr>
-      <w:r>
-        <w:rPr>
-          <w:rFonts w:cstheme="minorHAnsi"/>
-        </w:rPr>
-        <w:t xml:space="preserve">Else </w:t>
-      </w:r>
-      <w:r>
-        <w:rPr>
-          <w:rFonts w:cstheme="minorHAnsi"/>
-          <w:b/>
-        </w:rPr>
-        <w:t xml:space="preserve">T(n) = T(n </w:t>
-      </w:r>
-      <w:r>
-        <w:rPr>
-          <w:rFonts w:cstheme="minorHAnsi"/>
-          <w:b/>
-        </w:rPr>
-        <w:t>-</w:t>
-      </w:r>
-      <w:r>
-        <w:rPr>
-          <w:rFonts w:cstheme="minorHAnsi"/>
-          <w:b/>
-        </w:rPr>
-        <w:t xml:space="preserve"> 1) + n</w:t>
-      </w:r>
-      <w:r>
-        <w:rPr>
-          <w:rFonts w:cstheme="minorHAnsi"/>
-        </w:rPr>
-        <w:t>.</w:t>
+      <w:r>
+        <w:rPr>
+          <w:rFonts w:cstheme="minorHAnsi"/>
+        </w:rPr>
+        <w:t xml:space="preserve">The worst case time complexity of running selection sort is </w:t>
+      </w:r>
+      <w:r>
+        <w:rPr>
+          <w:rFonts w:cstheme="minorHAnsi"/>
+        </w:rPr>
+        <w:t>O(n^2).</w:t>
       </w:r>
     </w:p>
     <w:p>
@@ -20119,211 +19842,53 @@
       <w:pPr>
         <w:rPr>
           <w:rFonts w:cstheme="minorHAnsi"/>
+          <w:b/>
         </w:rPr>
       </w:pPr>
       <w:r>
         <w:rPr>
           <w:rFonts w:cstheme="minorHAnsi"/>
         </w:rPr>
-        <w:t>From the above statement we can calculate the worst case time complexity.</w:t>
+        <w:t xml:space="preserve">The function to find the minimum element index takes </w:t>
+      </w:r>
+      <w:r>
+        <w:rPr>
+          <w:rFonts w:cstheme="minorHAnsi"/>
+          <w:b/>
+        </w:rPr>
+        <w:t xml:space="preserve">n </w:t>
+      </w:r>
+      <w:r>
+        <w:rPr>
+          <w:rFonts w:cstheme="minorHAnsi"/>
+        </w:rPr>
+        <w:t>time. The recursive call is made to one less element than in the previous call so t</w:t>
+      </w:r>
+      <w:r>
+        <w:rPr>
+          <w:rFonts w:cstheme="minorHAnsi"/>
+        </w:rPr>
+        <w:t xml:space="preserve">he recurrence relation for selection sort is: </w:t>
+      </w:r>
+      <w:r>
+        <w:rPr>
+          <w:rFonts w:cstheme="minorHAnsi"/>
+          <w:b/>
+        </w:rPr>
+        <w:t xml:space="preserve">T(n) = T(n-1) + </w:t>
+      </w:r>
+      <w:r>
+        <w:rPr>
+          <w:rFonts w:cstheme="minorHAnsi"/>
+          <w:b/>
+        </w:rPr>
+        <w:t>n</w:t>
       </w:r>
     </w:p>
     <w:p>
       <w:pPr>
         <w:rPr>
           <w:rFonts w:cstheme="minorHAnsi"/>
-          <w:b/>
-        </w:rPr>
-      </w:pPr>
-      <w:r>
-        <w:rPr>
-          <w:rFonts w:cstheme="minorHAnsi"/>
-          <w:b/>
-        </w:rPr>
-        <w:t xml:space="preserve">T(n) = T(n </w:t>
-      </w:r>
-      <w:r>
-        <w:rPr>
-          <w:rFonts w:cstheme="minorHAnsi"/>
-          <w:b/>
-        </w:rPr>
-        <w:t>-</w:t>
-      </w:r>
-      <w:r>
-        <w:rPr>
-          <w:rFonts w:cstheme="minorHAnsi"/>
-          <w:b/>
-        </w:rPr>
-        <w:t xml:space="preserve"> 1) + n</w:t>
-      </w:r>
-    </w:p>
-    <w:p>
-      <w:pPr>
-        <w:rPr>
-          <w:rFonts w:cstheme="minorHAnsi"/>
-          <w:b/>
-        </w:rPr>
-      </w:pPr>
-      <w:r>
-        <w:rPr>
-          <w:rFonts w:cstheme="minorHAnsi"/>
-          <w:b/>
-        </w:rPr>
-        <w:t>T(n</w:t>
-      </w:r>
-      <w:r>
-        <w:rPr>
-          <w:rFonts w:cstheme="minorHAnsi"/>
-          <w:b/>
-        </w:rPr>
-        <w:t xml:space="preserve"> - 1</w:t>
-      </w:r>
-      <w:r>
-        <w:rPr>
-          <w:rFonts w:cstheme="minorHAnsi"/>
-          <w:b/>
-        </w:rPr>
-        <w:t xml:space="preserve">) = T(n </w:t>
-      </w:r>
-      <w:r>
-        <w:rPr>
-          <w:rFonts w:cstheme="minorHAnsi"/>
-          <w:b/>
-        </w:rPr>
-        <w:t>-</w:t>
-      </w:r>
-      <w:r>
-        <w:rPr>
-          <w:rFonts w:cstheme="minorHAnsi"/>
-          <w:b/>
-        </w:rPr>
-        <w:t xml:space="preserve"> 2</w:t>
-      </w:r>
-      <w:r>
-        <w:rPr>
-          <w:rFonts w:cstheme="minorHAnsi"/>
-          <w:b/>
-        </w:rPr>
-        <w:t>) + n</w:t>
-      </w:r>
-    </w:p>
-    <w:p>
-      <w:pPr>
-        <w:rPr>
-          <w:rFonts w:cstheme="minorHAnsi"/>
-        </w:rPr>
-      </w:pPr>
-      <w:r>
-        <w:rPr>
-          <w:rFonts w:cstheme="minorHAnsi"/>
-          <w:b/>
-        </w:rPr>
-        <w:t>T(n</w:t>
-      </w:r>
-      <w:r>
-        <w:rPr>
-          <w:rFonts w:cstheme="minorHAnsi"/>
-          <w:b/>
-        </w:rPr>
-        <w:t xml:space="preserve"> - </w:t>
-      </w:r>
-      <w:r>
-        <w:rPr>
-          <w:rFonts w:cstheme="minorHAnsi"/>
-          <w:b/>
-        </w:rPr>
-        <w:t>2</w:t>
-      </w:r>
-      <w:r>
-        <w:rPr>
-          <w:rFonts w:cstheme="minorHAnsi"/>
-          <w:b/>
-        </w:rPr>
-        <w:t xml:space="preserve">) = T(n </w:t>
-      </w:r>
-      <w:r>
-        <w:rPr>
-          <w:rFonts w:cstheme="minorHAnsi"/>
-          <w:b/>
-        </w:rPr>
-        <w:t>-</w:t>
-      </w:r>
-      <w:r>
-        <w:rPr>
-          <w:rFonts w:cstheme="minorHAnsi"/>
-          <w:b/>
-        </w:rPr>
-        <w:t xml:space="preserve"> 3</w:t>
-      </w:r>
-      <w:r>
-        <w:rPr>
-          <w:rFonts w:cstheme="minorHAnsi"/>
-          <w:b/>
-        </w:rPr>
-        <w:t>) + n</w:t>
-      </w:r>
-    </w:p>
-    <w:p>
-      <w:pPr>
-        <w:rPr>
-          <w:rFonts w:cstheme="minorHAnsi"/>
-        </w:rPr>
-      </w:pPr>
-      <w:r>
-        <w:rPr>
-          <w:rFonts w:cstheme="minorHAnsi"/>
-        </w:rPr>
-        <w:t>…</w:t>
-      </w:r>
-    </w:p>
-    <w:p>
-      <w:pPr>
-        <w:rPr>
-          <w:rFonts w:cstheme="minorHAnsi"/>
-          <w:b/>
-        </w:rPr>
-      </w:pPr>
-      <w:r>
-        <w:rPr>
-          <w:rFonts w:cstheme="minorHAnsi"/>
-          <w:b/>
-        </w:rPr>
-        <w:t xml:space="preserve">T(n) = T(n </w:t>
-      </w:r>
-      <w:r>
-        <w:rPr>
-          <w:rFonts w:cstheme="minorHAnsi"/>
-          <w:b/>
-        </w:rPr>
-        <w:t>-</w:t>
-      </w:r>
-      <w:r>
-        <w:rPr>
-          <w:rFonts w:cstheme="minorHAnsi"/>
-          <w:b/>
-        </w:rPr>
-        <w:t xml:space="preserve"> 3</w:t>
-      </w:r>
-      <w:r>
-        <w:rPr>
-          <w:rFonts w:cstheme="minorHAnsi"/>
-          <w:b/>
-        </w:rPr>
-        <w:t>) + n</w:t>
-      </w:r>
-      <w:r>
-        <w:rPr>
-          <w:rFonts w:cstheme="minorHAnsi"/>
-          <w:b/>
-        </w:rPr>
-        <w:t xml:space="preserve"> + n + n</w:t>
-      </w:r>
-    </w:p>
-    <w:p>
-      <w:pPr>
-        <w:rPr>
-          <w:rFonts w:cstheme="minorHAnsi"/>
-          <w:b/>
         </w:rPr>
       </w:pPr>
     </w:p>
@@ -20337,8 +19902,81 @@
         <w:rPr>
           <w:rFonts w:cstheme="minorHAnsi"/>
         </w:rPr>
-        <w:t>So by back substitution, we get n + n + n + n + … - a total of n times.</w:t>
-      </w:r>
+        <w:t>If</w:t>
+      </w:r>
+      <w:r>
+        <w:rPr>
+          <w:rFonts w:cstheme="minorHAnsi"/>
+        </w:rPr>
+        <w:t xml:space="preserve"> the array is of size 1 (</w:t>
+      </w:r>
+      <w:r>
+        <w:rPr>
+          <w:rFonts w:cstheme="minorHAnsi"/>
+          <w:b/>
+        </w:rPr>
+        <w:t>n = 1</w:t>
+      </w:r>
+      <w:r>
+        <w:rPr>
+          <w:rFonts w:cstheme="minorHAnsi"/>
+        </w:rPr>
+        <w:t>), we w</w:t>
+      </w:r>
+      <w:r>
+        <w:rPr>
+          <w:rFonts w:cstheme="minorHAnsi"/>
+        </w:rPr>
+        <w:t xml:space="preserve">ill just return the array as is (the </w:t>
+      </w:r>
+      <w:r>
+        <w:rPr>
+          <w:rFonts w:cstheme="minorHAnsi"/>
+          <w:b/>
+        </w:rPr>
+        <w:t>base case</w:t>
+      </w:r>
+      <w:r>
+        <w:rPr>
+          <w:rFonts w:cstheme="minorHAnsi"/>
+        </w:rPr>
+        <w:t xml:space="preserve"> in the </w:t>
+      </w:r>
+      <w:r>
+        <w:rPr>
+          <w:rFonts w:cstheme="minorHAnsi"/>
+          <w:i/>
+        </w:rPr>
+        <w:t>recur</w:t>
+      </w:r>
+      <w:r>
+        <w:rPr>
+          <w:rFonts w:cstheme="minorHAnsi"/>
+          <w:i/>
+        </w:rPr>
+        <w:t>sive</w:t>
+      </w:r>
+      <w:r>
+        <w:rPr>
+          <w:rFonts w:cstheme="minorHAnsi"/>
+          <w:i/>
+        </w:rPr>
+        <w:t>SelectionSort</w:t>
+      </w:r>
+      <w:r>
+        <w:rPr>
+          <w:rFonts w:cstheme="minorHAnsi"/>
+        </w:rPr>
+        <w:t xml:space="preserve"> method)</w:t>
+      </w:r>
+      <w:r>
+        <w:rPr>
+          <w:rFonts w:cstheme="minorHAnsi"/>
+        </w:rPr>
+        <w:t>.</w:t>
+      </w:r>
+      <w:bookmarkStart w:id="0" w:name="_GoBack"/>
+      <w:bookmarkEnd w:id="0"/>
     </w:p>
     <w:p>
       <w:pPr>
@@ -20350,10 +19988,178 @@
         <w:rPr>
           <w:rFonts w:cstheme="minorHAnsi"/>
         </w:rPr>
-        <w:t>Hence the resultant complexity of selection sort is O(n^2).</w:t>
-      </w:r>
-      <w:bookmarkStart w:id="0" w:name="_GoBack"/>
-      <w:bookmarkEnd w:id="0"/>
+        <w:t>If the size of the array is 2 (</w:t>
+      </w:r>
+      <w:r>
+        <w:rPr>
+          <w:rFonts w:cstheme="minorHAnsi"/>
+          <w:b/>
+        </w:rPr>
+        <w:t>n = 2</w:t>
+      </w:r>
+      <w:r>
+        <w:rPr>
+          <w:rFonts w:cstheme="minorHAnsi"/>
+        </w:rPr>
+        <w:t xml:space="preserve">), then we will have </w:t>
+      </w:r>
+      <w:r>
+        <w:rPr>
+          <w:rFonts w:cstheme="minorHAnsi"/>
+          <w:b/>
+        </w:rPr>
+        <w:t>n</w:t>
+      </w:r>
+      <w:r>
+        <w:rPr>
+          <w:rFonts w:cstheme="minorHAnsi"/>
+        </w:rPr>
+        <w:t xml:space="preserve"> operations from the </w:t>
+      </w:r>
+      <w:r>
+        <w:rPr>
+          <w:rFonts w:cstheme="minorHAnsi"/>
+          <w:b/>
+        </w:rPr>
+        <w:t>recursive clause</w:t>
+      </w:r>
+      <w:r>
+        <w:rPr>
+          <w:rFonts w:cstheme="minorHAnsi"/>
+        </w:rPr>
+        <w:t xml:space="preserve"> in the </w:t>
+      </w:r>
+      <w:r>
+        <w:rPr>
+          <w:rFonts w:cstheme="minorHAnsi"/>
+          <w:i/>
+        </w:rPr>
+        <w:t xml:space="preserve">recursiveSelectionSort </w:t>
+      </w:r>
+      <w:r>
+        <w:rPr>
+          <w:rFonts w:cstheme="minorHAnsi"/>
+        </w:rPr>
+        <w:t>method (else construct).</w:t>
+      </w:r>
+    </w:p>
+    <w:p>
+      <w:pPr>
+        <w:rPr>
+          <w:rFonts w:cstheme="minorHAnsi"/>
+        </w:rPr>
+      </w:pPr>
+      <w:r>
+        <w:rPr>
+          <w:rFonts w:cstheme="minorHAnsi"/>
+        </w:rPr>
+        <w:t xml:space="preserve">Based on the above statements we can </w:t>
+      </w:r>
+      <w:r>
+        <w:rPr>
+          <w:rFonts w:cstheme="minorHAnsi"/>
+        </w:rPr>
+        <w:t>represent the recursive calls as a function T(n):</w:t>
+      </w:r>
+    </w:p>
+    <w:p>
+      <w:pPr>
+        <w:rPr>
+          <w:rFonts w:cstheme="minorHAnsi"/>
+        </w:rPr>
+      </w:pPr>
+      <w:r>
+        <w:rPr>
+          <w:rFonts w:cstheme="minorHAnsi"/>
+        </w:rPr>
+        <w:t xml:space="preserve">If </w:t>
+      </w:r>
+      <w:r>
+        <w:rPr>
+          <w:rFonts w:cstheme="minorHAnsi"/>
+          <w:b/>
+        </w:rPr>
+        <w:t>n = 1</w:t>
+      </w:r>
+      <w:r>
+        <w:rPr>
+          <w:rFonts w:cstheme="minorHAnsi"/>
+        </w:rPr>
+        <w:t xml:space="preserve"> then </w:t>
+      </w:r>
+      <w:r>
+        <w:rPr>
+          <w:rFonts w:cstheme="minorHAnsi"/>
+          <w:b/>
+        </w:rPr>
+        <w:t>T(n) = 1</w:t>
+      </w:r>
+      <w:r>
+        <w:rPr>
+          <w:rFonts w:cstheme="minorHAnsi"/>
+        </w:rPr>
+        <w:t>.</w:t>
+      </w:r>
+    </w:p>
+    <w:p>
+      <w:pPr>
+        <w:rPr>
+          <w:rFonts w:cstheme="minorHAnsi"/>
+        </w:rPr>
+      </w:pPr>
+      <w:r>
+        <w:rPr>
+          <w:rFonts w:cstheme="minorHAnsi"/>
+        </w:rPr>
+        <w:t xml:space="preserve">Else </w:t>
+      </w:r>
+      <w:r>
+        <w:rPr>
+          <w:rFonts w:cstheme="minorHAnsi"/>
+          <w:b/>
+        </w:rPr>
+        <w:t xml:space="preserve">T(n) = T(n </w:t>
+      </w:r>
+      <w:r>
+        <w:rPr>
+          <w:rFonts w:cstheme="minorHAnsi"/>
+          <w:b/>
+        </w:rPr>
+        <w:t>-</w:t>
+      </w:r>
+      <w:r>
+        <w:rPr>
+          <w:rFonts w:cstheme="minorHAnsi"/>
+          <w:b/>
+        </w:rPr>
+        <w:t xml:space="preserve"> 1) + n</w:t>
+      </w:r>
+      <w:r>
+        <w:rPr>
+          <w:rFonts w:cstheme="minorHAnsi"/>
+        </w:rPr>
+        <w:t>.</w:t>
+      </w:r>
+    </w:p>
+    <w:p>
+      <w:pPr>
+        <w:rPr>
+          <w:rFonts w:cstheme="minorHAnsi"/>
+        </w:rPr>
+      </w:pPr>
+    </w:p>
+    <w:p>
+      <w:pPr>
+        <w:rPr>
+          <w:rFonts w:cstheme="minorHAnsi"/>
+        </w:rPr>
+      </w:pPr>
+      <w:r>
+        <w:rPr>
+          <w:rFonts w:cstheme="minorHAnsi"/>
+        </w:rPr>
+        <w:t xml:space="preserve"> </w:t>
+      </w:r>
     </w:p>
     <w:sectPr>
       <w:pgSz w:w="11906" w:h="16838"/>

</xml_diff>